<commit_message>
Updates to TOC, added good links
</commit_message>
<xml_diff>
--- a/Best Questions/TOC.docx
+++ b/Best Questions/TOC.docx
@@ -128,14 +128,22 @@
     <w:p>
       <w:pPr>
         <w:rPr>
-          <w:color w:val="0000FF"/>
+          <w:rStyle w:val="Hyperlink"/>
         </w:rPr>
       </w:pPr>
-      <w:r>
-        <w:rPr>
-          <w:rStyle w:val="Hyperlink"/>
-        </w:rPr>
-        <w:t xml:space="preserve">Countability : </w:t>
+      <w:proofErr w:type="gramStart"/>
+      <w:r>
+        <w:rPr>
+          <w:rStyle w:val="Hyperlink"/>
+        </w:rPr>
+        <w:t>Countability :</w:t>
+      </w:r>
+      <w:proofErr w:type="gramEnd"/>
+      <w:r>
+        <w:rPr>
+          <w:rStyle w:val="Hyperlink"/>
+        </w:rPr>
+        <w:t xml:space="preserve"> </w:t>
       </w:r>
       <w:hyperlink r:id="rId6" w:history="1">
         <w:r>
@@ -146,6 +154,61 @@
         </w:r>
       </w:hyperlink>
     </w:p>
+    <w:p>
+      <w:pPr>
+        <w:rPr>
+          <w:rStyle w:val="Hyperlink"/>
+        </w:rPr>
+      </w:pPr>
+    </w:p>
+    <w:p>
+      <w:pPr>
+        <w:rPr>
+          <w:rStyle w:val="Hyperlink"/>
+        </w:rPr>
+      </w:pPr>
+    </w:p>
+    <w:p>
+      <w:r>
+        <w:drawing>
+          <wp:inline distT="0" distB="0" distL="0" distR="0" wp14:anchorId="456C2BA9" wp14:editId="4A9517F1">
+            <wp:extent cx="5731510" cy="1336040"/>
+            <wp:effectExtent l="0" t="0" r="2540" b="0"/>
+            <wp:docPr id="1" name="Picture 1"/>
+            <wp:cNvGraphicFramePr>
+              <a:graphicFrameLocks xmlns:a="http://schemas.openxmlformats.org/drawingml/2006/main" noChangeAspect="1"/>
+            </wp:cNvGraphicFramePr>
+            <a:graphic xmlns:a="http://schemas.openxmlformats.org/drawingml/2006/main">
+              <a:graphicData uri="http://schemas.openxmlformats.org/drawingml/2006/picture">
+                <pic:pic xmlns:pic="http://schemas.openxmlformats.org/drawingml/2006/picture">
+                  <pic:nvPicPr>
+                    <pic:cNvPr id="1" name=""/>
+                    <pic:cNvPicPr/>
+                  </pic:nvPicPr>
+                  <pic:blipFill>
+                    <a:blip r:embed="rId7"/>
+                    <a:stretch>
+                      <a:fillRect/>
+                    </a:stretch>
+                  </pic:blipFill>
+                  <pic:spPr>
+                    <a:xfrm>
+                      <a:off x="0" y="0"/>
+                      <a:ext cx="5731510" cy="1336040"/>
+                    </a:xfrm>
+                    <a:prstGeom prst="rect">
+                      <a:avLst/>
+                    </a:prstGeom>
+                  </pic:spPr>
+                </pic:pic>
+              </a:graphicData>
+            </a:graphic>
+          </wp:inline>
+        </w:drawing>
+      </w:r>
+    </w:p>
+    <w:p/>
+    <w:p/>
     <w:sectPr>
       <w:pgSz w:w="11906" w:h="16838"/>
       <w:pgMar w:top="1440" w:right="1440" w:bottom="1440" w:left="1440" w:header="708" w:footer="708" w:gutter="0"/>

</xml_diff>

<commit_message>
Systematic updates on TOC
</commit_message>
<xml_diff>
--- a/Best Questions/TOC.docx
+++ b/Best Questions/TOC.docx
@@ -3,35 +3,14 @@
 <w:document xmlns:wpc="http://schemas.microsoft.com/office/word/2010/wordprocessingCanvas" xmlns:cx="http://schemas.microsoft.com/office/drawing/2014/chartex" xmlns:cx1="http://schemas.microsoft.com/office/drawing/2015/9/8/chartex" xmlns:cx2="http://schemas.microsoft.com/office/drawing/2015/10/21/chartex" xmlns:cx3="http://schemas.microsoft.com/office/drawing/2016/5/9/chartex" xmlns:cx4="http://schemas.microsoft.com/office/drawing/2016/5/10/chartex" xmlns:cx5="http://schemas.microsoft.com/office/drawing/2016/5/11/chartex" xmlns:cx6="http://schemas.microsoft.com/office/drawing/2016/5/12/chartex" xmlns:cx7="http://schemas.microsoft.com/office/drawing/2016/5/13/chartex" xmlns:cx8="http://schemas.microsoft.com/office/drawing/2016/5/14/chartex" xmlns:mc="http://schemas.openxmlformats.org/markup-compatibility/2006" xmlns:aink="http://schemas.microsoft.com/office/drawing/2016/ink" xmlns:am3d="http://schemas.microsoft.com/office/drawing/2017/model3d" xmlns:o="urn:schemas-microsoft-com:office:office" xmlns:oel="http://schemas.microsoft.com/office/2019/extlst" xmlns:r="http://schemas.openxmlformats.org/officeDocument/2006/relationships" xmlns:m="http://schemas.openxmlformats.org/officeDocument/2006/math" xmlns:v="urn:schemas-microsoft-com:vml" xmlns:wp14="http://schemas.microsoft.com/office/word/2010/wordprocessingDrawing" xmlns:wp="http://schemas.openxmlformats.org/drawingml/2006/wordprocessingDrawing" xmlns:w10="urn:schemas-microsoft-com:office:word" xmlns:w="http://schemas.openxmlformats.org/wordprocessingml/2006/main" xmlns:w14="http://schemas.microsoft.com/office/word/2010/wordml" xmlns:w15="http://schemas.microsoft.com/office/word/2012/wordml" xmlns:w16cex="http://schemas.microsoft.com/office/word/2018/wordml/cex" xmlns:w16cid="http://schemas.microsoft.com/office/word/2016/wordml/cid" xmlns:w16="http://schemas.microsoft.com/office/word/2018/wordml" xmlns:w16sdtdh="http://schemas.microsoft.com/office/word/2020/wordml/sdtdatahash" xmlns:w16se="http://schemas.microsoft.com/office/word/2015/wordml/symex" xmlns:wpg="http://schemas.microsoft.com/office/word/2010/wordprocessingGroup" xmlns:wpi="http://schemas.microsoft.com/office/word/2010/wordprocessingInk" xmlns:wne="http://schemas.microsoft.com/office/word/2006/wordml" xmlns:wps="http://schemas.microsoft.com/office/word/2010/wordprocessingShape" mc:Ignorable="w14 w15 w16se w16cid w16 w16cex w16sdtdh wp14">
   <w:body>
     <w:p>
-      <w:r>
-        <w:fldChar w:fldCharType="begin"/>
-      </w:r>
-      <w:r>
-        <w:instrText>HYPERLINK "https://ocw.mit.edu/courses/6-045j-automata-computability-and-complexity-spring-2011/resources/mit6_045js11_lec05/"</w:instrText>
-      </w:r>
-      <w:r>
-        <w:fldChar w:fldCharType="separate"/>
-      </w:r>
-      <w:r>
-        <w:rPr>
-          <w:rStyle w:val="Hyperlink"/>
-        </w:rPr>
-        <w:t xml:space="preserve">MIT6_045JS11_lec05.pdf | Automata, Computability, and Complexity | Electrical Engineering and Computer Science | MIT </w:t>
-      </w:r>
-      <w:proofErr w:type="spellStart"/>
-      <w:r>
-        <w:rPr>
-          <w:rStyle w:val="Hyperlink"/>
-        </w:rPr>
-        <w:t>OpenCourseWare</w:t>
-      </w:r>
-      <w:proofErr w:type="spellEnd"/>
-      <w:r>
-        <w:rPr>
-          <w:rStyle w:val="Hyperlink"/>
-        </w:rPr>
-        <w:fldChar w:fldCharType="end"/>
-      </w:r>
+      <w:hyperlink r:id="rId4" w:history="1">
+        <w:r>
+          <w:rPr>
+            <w:rStyle w:val="Hyperlink"/>
+          </w:rPr>
+          <w:t>MIT6_045JS11_lec05.pdf | Automata, Computability, and Complexity | Electrical Engineering and Computer Science | MIT OpenCourseWare</w:t>
+        </w:r>
+      </w:hyperlink>
     </w:p>
     <w:p>
       <w:r>
@@ -44,7 +23,7 @@
           <w:rStyle w:val="Hyperlink"/>
         </w:rPr>
       </w:pPr>
-      <w:hyperlink r:id="rId4" w:anchor="a383066" w:history="1">
+      <w:hyperlink r:id="rId5" w:anchor="a383066" w:history="1">
         <w:r>
           <w:rPr>
             <w:rStyle w:val="Hyperlink"/>
@@ -85,25 +64,9 @@
           <w:rStyle w:val="Hyperlink"/>
           <w:u w:val="none"/>
         </w:rPr>
-        <w:t xml:space="preserve">MUST </w:t>
+        <w:t xml:space="preserve">MUST MUST : </w:t>
       </w:r>
-      <w:proofErr w:type="spellStart"/>
-      <w:r>
-        <w:rPr>
-          <w:rStyle w:val="Hyperlink"/>
-          <w:u w:val="none"/>
-        </w:rPr>
-        <w:t>MUST</w:t>
-      </w:r>
-      <w:proofErr w:type="spellEnd"/>
-      <w:r>
-        <w:rPr>
-          <w:rStyle w:val="Hyperlink"/>
-          <w:u w:val="none"/>
-        </w:rPr>
-        <w:t xml:space="preserve"> : </w:t>
-      </w:r>
-      <w:hyperlink r:id="rId5" w:anchor="10._.24L_.3D_.5C.7Bxwyw_.5Cmid_w.2Cx.2Cy_.E2.88.88_.28.7Ba.2Bb.7D.29.5E.2B.5C.7D.24" w:history="1">
+      <w:hyperlink r:id="rId6" w:anchor="10._.24L_.3D_.5C.7Bxwyw_.5Cmid_w.2Cx.2Cy_.E2.88.88_.28.7Ba.2Bb.7D.29.5E.2B.5C.7D.24" w:history="1">
         <w:r>
           <w:rPr>
             <w:rStyle w:val="Hyperlink"/>
@@ -131,21 +94,13 @@
           <w:rStyle w:val="Hyperlink"/>
         </w:rPr>
       </w:pPr>
-      <w:proofErr w:type="gramStart"/>
       <w:r>
         <w:rPr>
           <w:rStyle w:val="Hyperlink"/>
         </w:rPr>
-        <w:t>Countability :</w:t>
+        <w:t xml:space="preserve">Countability : </w:t>
       </w:r>
-      <w:proofErr w:type="gramEnd"/>
-      <w:r>
-        <w:rPr>
-          <w:rStyle w:val="Hyperlink"/>
-        </w:rPr>
-        <w:t xml:space="preserve"> </w:t>
-      </w:r>
-      <w:hyperlink r:id="rId6" w:history="1">
+      <w:hyperlink r:id="rId7" w:history="1">
         <w:r>
           <w:rPr>
             <w:rStyle w:val="Hyperlink"/>
@@ -160,6 +115,46 @@
           <w:rStyle w:val="Hyperlink"/>
         </w:rPr>
       </w:pPr>
+      <w:r>
+        <w:rPr>
+          <w:rStyle w:val="Hyperlink"/>
+        </w:rPr>
+        <w:drawing>
+          <wp:inline distT="0" distB="0" distL="0" distR="0" wp14:anchorId="08B4E0BF" wp14:editId="1E1EA321">
+            <wp:extent cx="5658640" cy="1505160"/>
+            <wp:effectExtent l="0" t="0" r="0" b="0"/>
+            <wp:docPr id="2" name="Picture 2"/>
+            <wp:cNvGraphicFramePr>
+              <a:graphicFrameLocks xmlns:a="http://schemas.openxmlformats.org/drawingml/2006/main" noChangeAspect="1"/>
+            </wp:cNvGraphicFramePr>
+            <a:graphic xmlns:a="http://schemas.openxmlformats.org/drawingml/2006/main">
+              <a:graphicData uri="http://schemas.openxmlformats.org/drawingml/2006/picture">
+                <pic:pic xmlns:pic="http://schemas.openxmlformats.org/drawingml/2006/picture">
+                  <pic:nvPicPr>
+                    <pic:cNvPr id="1" name=""/>
+                    <pic:cNvPicPr/>
+                  </pic:nvPicPr>
+                  <pic:blipFill>
+                    <a:blip r:embed="rId8"/>
+                    <a:stretch>
+                      <a:fillRect/>
+                    </a:stretch>
+                  </pic:blipFill>
+                  <pic:spPr>
+                    <a:xfrm>
+                      <a:off x="0" y="0"/>
+                      <a:ext cx="5658640" cy="1505160"/>
+                    </a:xfrm>
+                    <a:prstGeom prst="rect">
+                      <a:avLst/>
+                    </a:prstGeom>
+                  </pic:spPr>
+                </pic:pic>
+              </a:graphicData>
+            </a:graphic>
+          </wp:inline>
+        </w:drawing>
+      </w:r>
     </w:p>
     <w:p>
       <w:pPr>
@@ -169,7 +164,65 @@
       </w:pPr>
     </w:p>
     <w:p>
+      <w:pPr>
+        <w:rPr>
+          <w:rStyle w:val="Hyperlink"/>
+        </w:rPr>
+      </w:pPr>
       <w:r>
+        <w:rPr>
+          <w:rStyle w:val="Hyperlink"/>
+        </w:rPr>
+        <w:lastRenderedPageBreak/>
+        <w:drawing>
+          <wp:inline distT="0" distB="0" distL="0" distR="0" wp14:anchorId="2CD77871" wp14:editId="32BC08E7">
+            <wp:extent cx="5731510" cy="4972685"/>
+            <wp:effectExtent l="0" t="0" r="2540" b="0"/>
+            <wp:docPr id="3" name="Picture 3"/>
+            <wp:cNvGraphicFramePr>
+              <a:graphicFrameLocks xmlns:a="http://schemas.openxmlformats.org/drawingml/2006/main" noChangeAspect="1"/>
+            </wp:cNvGraphicFramePr>
+            <a:graphic xmlns:a="http://schemas.openxmlformats.org/drawingml/2006/main">
+              <a:graphicData uri="http://schemas.openxmlformats.org/drawingml/2006/picture">
+                <pic:pic xmlns:pic="http://schemas.openxmlformats.org/drawingml/2006/picture">
+                  <pic:nvPicPr>
+                    <pic:cNvPr id="1" name=""/>
+                    <pic:cNvPicPr/>
+                  </pic:nvPicPr>
+                  <pic:blipFill>
+                    <a:blip r:embed="rId9"/>
+                    <a:stretch>
+                      <a:fillRect/>
+                    </a:stretch>
+                  </pic:blipFill>
+                  <pic:spPr>
+                    <a:xfrm>
+                      <a:off x="0" y="0"/>
+                      <a:ext cx="5731510" cy="4972685"/>
+                    </a:xfrm>
+                    <a:prstGeom prst="rect">
+                      <a:avLst/>
+                    </a:prstGeom>
+                  </pic:spPr>
+                </pic:pic>
+              </a:graphicData>
+            </a:graphic>
+          </wp:inline>
+        </w:drawing>
+      </w:r>
+    </w:p>
+    <w:p>
+      <w:pPr>
+        <w:rPr>
+          <w:rStyle w:val="Hyperlink"/>
+        </w:rPr>
+      </w:pPr>
+    </w:p>
+    <w:p>
+      <w:r>
+        <w:rPr>
+          <w:noProof/>
+        </w:rPr>
         <w:drawing>
           <wp:inline distT="0" distB="0" distL="0" distR="0" wp14:anchorId="456C2BA9" wp14:editId="4A9517F1">
             <wp:extent cx="5731510" cy="1336040"/>
@@ -186,7 +239,7 @@
                     <pic:cNvPicPr/>
                   </pic:nvPicPr>
                   <pic:blipFill>
-                    <a:blip r:embed="rId7"/>
+                    <a:blip r:embed="rId10"/>
                     <a:stretch>
                       <a:fillRect/>
                     </a:stretch>

</xml_diff>

<commit_message>
Completed linked List pyqs
</commit_message>
<xml_diff>
--- a/Best Questions/TOC.docx
+++ b/Best Questions/TOC.docx
@@ -118,6 +118,7 @@
       <w:r>
         <w:rPr>
           <w:rStyle w:val="Hyperlink"/>
+          <w:noProof/>
         </w:rPr>
         <w:drawing>
           <wp:inline distT="0" distB="0" distL="0" distR="0" wp14:anchorId="08B4E0BF" wp14:editId="1E1EA321">
@@ -172,6 +173,7 @@
       <w:r>
         <w:rPr>
           <w:rStyle w:val="Hyperlink"/>
+          <w:noProof/>
         </w:rPr>
         <w:lastRenderedPageBreak/>
         <w:drawing>
@@ -261,7 +263,46 @@
       </w:r>
     </w:p>
     <w:p/>
-    <w:p/>
+    <w:p>
+      <w:r>
+        <w:lastRenderedPageBreak/>
+        <w:drawing>
+          <wp:inline distT="0" distB="0" distL="0" distR="0" wp14:anchorId="337350B2" wp14:editId="45C04791">
+            <wp:extent cx="5731510" cy="4981575"/>
+            <wp:effectExtent l="0" t="0" r="2540" b="9525"/>
+            <wp:docPr id="4" name="Picture 4"/>
+            <wp:cNvGraphicFramePr>
+              <a:graphicFrameLocks xmlns:a="http://schemas.openxmlformats.org/drawingml/2006/main" noChangeAspect="1"/>
+            </wp:cNvGraphicFramePr>
+            <a:graphic xmlns:a="http://schemas.openxmlformats.org/drawingml/2006/main">
+              <a:graphicData uri="http://schemas.openxmlformats.org/drawingml/2006/picture">
+                <pic:pic xmlns:pic="http://schemas.openxmlformats.org/drawingml/2006/picture">
+                  <pic:nvPicPr>
+                    <pic:cNvPr id="1" name=""/>
+                    <pic:cNvPicPr/>
+                  </pic:nvPicPr>
+                  <pic:blipFill>
+                    <a:blip r:embed="rId11"/>
+                    <a:stretch>
+                      <a:fillRect/>
+                    </a:stretch>
+                  </pic:blipFill>
+                  <pic:spPr>
+                    <a:xfrm>
+                      <a:off x="0" y="0"/>
+                      <a:ext cx="5731510" cy="4981575"/>
+                    </a:xfrm>
+                    <a:prstGeom prst="rect">
+                      <a:avLst/>
+                    </a:prstGeom>
+                  </pic:spPr>
+                </pic:pic>
+              </a:graphicData>
+            </a:graphic>
+          </wp:inline>
+        </w:drawing>
+      </w:r>
+    </w:p>
     <w:sectPr>
       <w:pgSz w:w="11906" w:h="16838"/>
       <w:pgMar w:top="1440" w:right="1440" w:bottom="1440" w:left="1440" w:header="708" w:footer="708" w:gutter="0"/>

</xml_diff>

<commit_message>
Gave tests and made chatgpt to make a routine
</commit_message>
<xml_diff>
--- a/Best Questions/TOC.docx
+++ b/Best Questions/TOC.docx
@@ -3,14 +3,35 @@
 <w:document xmlns:wpc="http://schemas.microsoft.com/office/word/2010/wordprocessingCanvas" xmlns:cx="http://schemas.microsoft.com/office/drawing/2014/chartex" xmlns:cx1="http://schemas.microsoft.com/office/drawing/2015/9/8/chartex" xmlns:cx2="http://schemas.microsoft.com/office/drawing/2015/10/21/chartex" xmlns:cx3="http://schemas.microsoft.com/office/drawing/2016/5/9/chartex" xmlns:cx4="http://schemas.microsoft.com/office/drawing/2016/5/10/chartex" xmlns:cx5="http://schemas.microsoft.com/office/drawing/2016/5/11/chartex" xmlns:cx6="http://schemas.microsoft.com/office/drawing/2016/5/12/chartex" xmlns:cx7="http://schemas.microsoft.com/office/drawing/2016/5/13/chartex" xmlns:cx8="http://schemas.microsoft.com/office/drawing/2016/5/14/chartex" xmlns:mc="http://schemas.openxmlformats.org/markup-compatibility/2006" xmlns:aink="http://schemas.microsoft.com/office/drawing/2016/ink" xmlns:am3d="http://schemas.microsoft.com/office/drawing/2017/model3d" xmlns:o="urn:schemas-microsoft-com:office:office" xmlns:oel="http://schemas.microsoft.com/office/2019/extlst" xmlns:r="http://schemas.openxmlformats.org/officeDocument/2006/relationships" xmlns:m="http://schemas.openxmlformats.org/officeDocument/2006/math" xmlns:v="urn:schemas-microsoft-com:vml" xmlns:wp14="http://schemas.microsoft.com/office/word/2010/wordprocessingDrawing" xmlns:wp="http://schemas.openxmlformats.org/drawingml/2006/wordprocessingDrawing" xmlns:w10="urn:schemas-microsoft-com:office:word" xmlns:w="http://schemas.openxmlformats.org/wordprocessingml/2006/main" xmlns:w14="http://schemas.microsoft.com/office/word/2010/wordml" xmlns:w15="http://schemas.microsoft.com/office/word/2012/wordml" xmlns:w16cex="http://schemas.microsoft.com/office/word/2018/wordml/cex" xmlns:w16cid="http://schemas.microsoft.com/office/word/2016/wordml/cid" xmlns:w16="http://schemas.microsoft.com/office/word/2018/wordml" xmlns:w16sdtdh="http://schemas.microsoft.com/office/word/2020/wordml/sdtdatahash" xmlns:w16se="http://schemas.microsoft.com/office/word/2015/wordml/symex" xmlns:wpg="http://schemas.microsoft.com/office/word/2010/wordprocessingGroup" xmlns:wpi="http://schemas.microsoft.com/office/word/2010/wordprocessingInk" xmlns:wne="http://schemas.microsoft.com/office/word/2006/wordml" xmlns:wps="http://schemas.microsoft.com/office/word/2010/wordprocessingShape" mc:Ignorable="w14 w15 w16se w16cid w16 w16cex w16sdtdh wp14">
   <w:body>
     <w:p>
-      <w:hyperlink r:id="rId4" w:history="1">
-        <w:r>
-          <w:rPr>
-            <w:rStyle w:val="Hyperlink"/>
-          </w:rPr>
-          <w:t>MIT6_045JS11_lec05.pdf | Automata, Computability, and Complexity | Electrical Engineering and Computer Science | MIT OpenCourseWare</w:t>
-        </w:r>
-      </w:hyperlink>
+      <w:r>
+        <w:fldChar w:fldCharType="begin"/>
+      </w:r>
+      <w:r>
+        <w:instrText>HYPERLINK "https://ocw.mit.edu/courses/6-045j-automata-computability-and-complexity-spring-2011/resources/mit6_045js11_lec05/"</w:instrText>
+      </w:r>
+      <w:r>
+        <w:fldChar w:fldCharType="separate"/>
+      </w:r>
+      <w:r>
+        <w:rPr>
+          <w:rStyle w:val="Hyperlink"/>
+        </w:rPr>
+        <w:t xml:space="preserve">MIT6_045JS11_lec05.pdf | Automata, Computability, and Complexity | Electrical Engineering and Computer Science | MIT </w:t>
+      </w:r>
+      <w:proofErr w:type="spellStart"/>
+      <w:r>
+        <w:rPr>
+          <w:rStyle w:val="Hyperlink"/>
+        </w:rPr>
+        <w:t>OpenCourseWare</w:t>
+      </w:r>
+      <w:proofErr w:type="spellEnd"/>
+      <w:r>
+        <w:rPr>
+          <w:rStyle w:val="Hyperlink"/>
+        </w:rPr>
+        <w:fldChar w:fldCharType="end"/>
+      </w:r>
     </w:p>
     <w:p>
       <w:r>
@@ -23,7 +44,7 @@
           <w:rStyle w:val="Hyperlink"/>
         </w:rPr>
       </w:pPr>
-      <w:hyperlink r:id="rId5" w:anchor="a383066" w:history="1">
+      <w:hyperlink r:id="rId4" w:anchor="a383066" w:history="1">
         <w:r>
           <w:rPr>
             <w:rStyle w:val="Hyperlink"/>
@@ -64,9 +85,25 @@
           <w:rStyle w:val="Hyperlink"/>
           <w:u w:val="none"/>
         </w:rPr>
-        <w:t xml:space="preserve">MUST MUST : </w:t>
-      </w:r>
-      <w:hyperlink r:id="rId6" w:anchor="10._.24L_.3D_.5C.7Bxwyw_.5Cmid_w.2Cx.2Cy_.E2.88.88_.28.7Ba.2Bb.7D.29.5E.2B.5C.7D.24" w:history="1">
+        <w:t xml:space="preserve">MUST </w:t>
+      </w:r>
+      <w:proofErr w:type="spellStart"/>
+      <w:r>
+        <w:rPr>
+          <w:rStyle w:val="Hyperlink"/>
+          <w:u w:val="none"/>
+        </w:rPr>
+        <w:t>MUST</w:t>
+      </w:r>
+      <w:proofErr w:type="spellEnd"/>
+      <w:r>
+        <w:rPr>
+          <w:rStyle w:val="Hyperlink"/>
+          <w:u w:val="none"/>
+        </w:rPr>
+        <w:t xml:space="preserve"> : </w:t>
+      </w:r>
+      <w:hyperlink r:id="rId5" w:anchor="10._.24L_.3D_.5C.7Bxwyw_.5Cmid_w.2Cx.2Cy_.E2.88.88_.28.7Ba.2Bb.7D.29.5E.2B.5C.7D.24" w:history="1">
         <w:r>
           <w:rPr>
             <w:rStyle w:val="Hyperlink"/>
@@ -100,7 +137,7 @@
         </w:rPr>
         <w:t xml:space="preserve">Countability : </w:t>
       </w:r>
-      <w:hyperlink r:id="rId7" w:history="1">
+      <w:hyperlink r:id="rId6" w:history="1">
         <w:r>
           <w:rPr>
             <w:rStyle w:val="Hyperlink"/>
@@ -125,6 +162,62 @@
             <wp:extent cx="5658640" cy="1505160"/>
             <wp:effectExtent l="0" t="0" r="0" b="0"/>
             <wp:docPr id="2" name="Picture 2"/>
+            <wp:cNvGraphicFramePr>
+              <a:graphicFrameLocks xmlns:a="http://schemas.openxmlformats.org/drawingml/2006/main" noChangeAspect="1"/>
+            </wp:cNvGraphicFramePr>
+            <a:graphic xmlns:a="http://schemas.openxmlformats.org/drawingml/2006/main">
+              <a:graphicData uri="http://schemas.openxmlformats.org/drawingml/2006/picture">
+                <pic:pic xmlns:pic="http://schemas.openxmlformats.org/drawingml/2006/picture">
+                  <pic:nvPicPr>
+                    <pic:cNvPr id="1" name=""/>
+                    <pic:cNvPicPr/>
+                  </pic:nvPicPr>
+                  <pic:blipFill>
+                    <a:blip r:embed="rId7"/>
+                    <a:stretch>
+                      <a:fillRect/>
+                    </a:stretch>
+                  </pic:blipFill>
+                  <pic:spPr>
+                    <a:xfrm>
+                      <a:off x="0" y="0"/>
+                      <a:ext cx="5658640" cy="1505160"/>
+                    </a:xfrm>
+                    <a:prstGeom prst="rect">
+                      <a:avLst/>
+                    </a:prstGeom>
+                  </pic:spPr>
+                </pic:pic>
+              </a:graphicData>
+            </a:graphic>
+          </wp:inline>
+        </w:drawing>
+      </w:r>
+    </w:p>
+    <w:p>
+      <w:pPr>
+        <w:rPr>
+          <w:rStyle w:val="Hyperlink"/>
+        </w:rPr>
+      </w:pPr>
+    </w:p>
+    <w:p>
+      <w:pPr>
+        <w:rPr>
+          <w:rStyle w:val="Hyperlink"/>
+        </w:rPr>
+      </w:pPr>
+      <w:r>
+        <w:rPr>
+          <w:rStyle w:val="Hyperlink"/>
+          <w:noProof/>
+        </w:rPr>
+        <w:lastRenderedPageBreak/>
+        <w:drawing>
+          <wp:inline distT="0" distB="0" distL="0" distR="0" wp14:anchorId="2CD77871" wp14:editId="32BC08E7">
+            <wp:extent cx="5731510" cy="4972685"/>
+            <wp:effectExtent l="0" t="0" r="2540" b="0"/>
+            <wp:docPr id="3" name="Picture 3"/>
             <wp:cNvGraphicFramePr>
               <a:graphicFrameLocks xmlns:a="http://schemas.openxmlformats.org/drawingml/2006/main" noChangeAspect="1"/>
             </wp:cNvGraphicFramePr>
@@ -144,7 +237,7 @@
                   <pic:spPr>
                     <a:xfrm>
                       <a:off x="0" y="0"/>
-                      <a:ext cx="5658640" cy="1505160"/>
+                      <a:ext cx="5731510" cy="4972685"/>
                     </a:xfrm>
                     <a:prstGeom prst="rect">
                       <a:avLst/>
@@ -165,22 +258,15 @@
       </w:pPr>
     </w:p>
     <w:p>
-      <w:pPr>
-        <w:rPr>
-          <w:rStyle w:val="Hyperlink"/>
-        </w:rPr>
-      </w:pPr>
-      <w:r>
-        <w:rPr>
-          <w:rStyle w:val="Hyperlink"/>
+      <w:r>
+        <w:rPr>
           <w:noProof/>
         </w:rPr>
-        <w:lastRenderedPageBreak/>
         <w:drawing>
-          <wp:inline distT="0" distB="0" distL="0" distR="0" wp14:anchorId="2CD77871" wp14:editId="32BC08E7">
-            <wp:extent cx="5731510" cy="4972685"/>
+          <wp:inline distT="0" distB="0" distL="0" distR="0" wp14:anchorId="456C2BA9" wp14:editId="4A9517F1">
+            <wp:extent cx="5731510" cy="1336040"/>
             <wp:effectExtent l="0" t="0" r="2540" b="0"/>
-            <wp:docPr id="3" name="Picture 3"/>
+            <wp:docPr id="1" name="Picture 1"/>
             <wp:cNvGraphicFramePr>
               <a:graphicFrameLocks xmlns:a="http://schemas.openxmlformats.org/drawingml/2006/main" noChangeAspect="1"/>
             </wp:cNvGraphicFramePr>
@@ -200,7 +286,7 @@
                   <pic:spPr>
                     <a:xfrm>
                       <a:off x="0" y="0"/>
-                      <a:ext cx="5731510" cy="4972685"/>
+                      <a:ext cx="5731510" cy="1336040"/>
                     </a:xfrm>
                     <a:prstGeom prst="rect">
                       <a:avLst/>
@@ -213,23 +299,18 @@
         </w:drawing>
       </w:r>
     </w:p>
-    <w:p>
-      <w:pPr>
-        <w:rPr>
-          <w:rStyle w:val="Hyperlink"/>
-        </w:rPr>
-      </w:pPr>
-    </w:p>
+    <w:p/>
     <w:p>
       <w:r>
         <w:rPr>
           <w:noProof/>
         </w:rPr>
+        <w:lastRenderedPageBreak/>
         <w:drawing>
-          <wp:inline distT="0" distB="0" distL="0" distR="0" wp14:anchorId="456C2BA9" wp14:editId="4A9517F1">
-            <wp:extent cx="5731510" cy="1336040"/>
-            <wp:effectExtent l="0" t="0" r="2540" b="0"/>
-            <wp:docPr id="1" name="Picture 1"/>
+          <wp:inline distT="0" distB="0" distL="0" distR="0" wp14:anchorId="337350B2" wp14:editId="45C04791">
+            <wp:extent cx="5731510" cy="4981575"/>
+            <wp:effectExtent l="0" t="0" r="2540" b="9525"/>
+            <wp:docPr id="4" name="Picture 4"/>
             <wp:cNvGraphicFramePr>
               <a:graphicFrameLocks xmlns:a="http://schemas.openxmlformats.org/drawingml/2006/main" noChangeAspect="1"/>
             </wp:cNvGraphicFramePr>
@@ -249,7 +330,7 @@
                   <pic:spPr>
                     <a:xfrm>
                       <a:off x="0" y="0"/>
-                      <a:ext cx="5731510" cy="1336040"/>
+                      <a:ext cx="5731510" cy="4981575"/>
                     </a:xfrm>
                     <a:prstGeom prst="rect">
                       <a:avLst/>
@@ -262,15 +343,155 @@
         </w:drawing>
       </w:r>
     </w:p>
-    <w:p/>
-    <w:p>
-      <w:r>
-        <w:lastRenderedPageBreak/>
+    <w:p>
+      <w:hyperlink r:id="rId11" w:history="1">
+        <w:proofErr w:type="spellStart"/>
+        <w:r>
+          <w:rPr>
+            <w:rStyle w:val="Hyperlink"/>
+          </w:rPr>
+          <w:t>Rices</w:t>
+        </w:r>
+        <w:proofErr w:type="spellEnd"/>
+        <w:r>
+          <w:rPr>
+            <w:rStyle w:val="Hyperlink"/>
+          </w:rPr>
+          <w:t xml:space="preserve"> Theorem with Examples - GATE CSE</w:t>
+        </w:r>
+      </w:hyperlink>
+      <w:r>
+        <w:t xml:space="preserve"> [Most important blog. Must </w:t>
+      </w:r>
+      <w:proofErr w:type="spellStart"/>
+      <w:r>
+        <w:t>must</w:t>
+      </w:r>
+      <w:proofErr w:type="spellEnd"/>
+      <w:r>
+        <w:t xml:space="preserve"> go through]</w:t>
+      </w:r>
+    </w:p>
+    <w:p>
+      <w:hyperlink r:id="rId12" w:history="1">
+        <w:r>
+          <w:rPr>
+            <w:rStyle w:val="Hyperlink"/>
+          </w:rPr>
+          <w:t>Theory of Computation: Decidability (gateoverflow.in)</w:t>
+        </w:r>
+      </w:hyperlink>
+    </w:p>
+    <w:p>
+      <w:hyperlink r:id="rId13" w:history="1">
+        <w:r>
+          <w:rPr>
+            <w:rStyle w:val="Hyperlink"/>
+          </w:rPr>
+          <w:t>Theory of Computation: GO Classes Test Series 2023 | Theory of Computation | Test 5 | Question: 13 (gateoverflow.in)</w:t>
+        </w:r>
+      </w:hyperlink>
+    </w:p>
+    <w:p>
+      <w:hyperlink r:id="rId14" w:history="1">
+        <w:r>
+          <w:rPr>
+            <w:rStyle w:val="Hyperlink"/>
+          </w:rPr>
+          <w:t>Theory of Computation: GO Classes Test Series 2023 | Theory of Computation | Test 5 | Question: 1 (gateoverflow.in)</w:t>
+        </w:r>
+      </w:hyperlink>
+    </w:p>
+    <w:p>
+      <w:hyperlink r:id="rId15" w:history="1">
+        <w:r>
+          <w:rPr>
+            <w:rStyle w:val="Hyperlink"/>
+          </w:rPr>
+          <w:t>Theory of Computation: GO Classes Test Series 2023 | Theory of Computation | Test 5 | Question: 3 (gateoverflow.in)</w:t>
+        </w:r>
+      </w:hyperlink>
+    </w:p>
+    <w:p>
+      <w:hyperlink r:id="rId16" w:history="1">
+        <w:r>
+          <w:rPr>
+            <w:rStyle w:val="Hyperlink"/>
+          </w:rPr>
+          <w:t>Theory of Computation: GO Classes Test Series 2023 | Theory of Computation | Test 5 | Question: 4 (gateoverflow.in)</w:t>
+        </w:r>
+      </w:hyperlink>
+    </w:p>
+    <w:p>
+      <w:hyperlink r:id="rId17" w:history="1">
+        <w:r>
+          <w:rPr>
+            <w:rStyle w:val="Hyperlink"/>
+          </w:rPr>
+          <w:t>Theory of Computation: GO Classes Test Series 2023 | Theory of Computation | Test 5 | Question: 5 (gateoverflow.in)</w:t>
+        </w:r>
+      </w:hyperlink>
+    </w:p>
+    <w:p>
+      <w:hyperlink r:id="rId18" w:anchor="a357698" w:history="1">
+        <w:r>
+          <w:rPr>
+            <w:rStyle w:val="Hyperlink"/>
+          </w:rPr>
+          <w:t>Theory of Computation: GATE CSE 2021 Set 2 | Question: 36 (gateoverflow.in)</w:t>
+        </w:r>
+      </w:hyperlink>
+      <w:r>
+        <w:t xml:space="preserve"> [Best answer by Deepak sir]</w:t>
+      </w:r>
+    </w:p>
+    <w:p>
+      <w:hyperlink r:id="rId19" w:history="1">
+        <w:r>
+          <w:rPr>
+            <w:rStyle w:val="Hyperlink"/>
+          </w:rPr>
+          <w:t>Theory of Computation: GO Classes Test Series 2023 | Theory of Computation | Test 5 | Question: 6 (gateoverflow.in)</w:t>
+        </w:r>
+      </w:hyperlink>
+    </w:p>
+    <w:p>
+      <w:hyperlink r:id="rId20" w:history="1">
+        <w:r>
+          <w:rPr>
+            <w:rStyle w:val="Hyperlink"/>
+          </w:rPr>
+          <w:t>Theory of Computation: GO Classes Test Series 2023 | Theory of Computation | Test 5 | Question: 7 (gateoverflow.in)</w:t>
+        </w:r>
+      </w:hyperlink>
+    </w:p>
+    <w:p>
+      <w:hyperlink r:id="rId21" w:history="1">
+        <w:r>
+          <w:rPr>
+            <w:rStyle w:val="Hyperlink"/>
+          </w:rPr>
+          <w:t>Theory of Computation: GO Classes Test Series 2023 | Theory of Computation | Test 5 | Question: 10 (gateoverflow.in)</w:t>
+        </w:r>
+      </w:hyperlink>
+    </w:p>
+    <w:p>
+      <w:hyperlink r:id="rId22" w:history="1">
+        <w:r>
+          <w:rPr>
+            <w:rStyle w:val="Hyperlink"/>
+          </w:rPr>
+          <w:t>Set Theory &amp; Algebra: GATE CSE 1988 | Question: 13ii (gateoverflow.in)</w:t>
+        </w:r>
+      </w:hyperlink>
+    </w:p>
+    <w:p>
+      <w:r>
         <w:drawing>
-          <wp:inline distT="0" distB="0" distL="0" distR="0" wp14:anchorId="337350B2" wp14:editId="45C04791">
-            <wp:extent cx="5731510" cy="4981575"/>
-            <wp:effectExtent l="0" t="0" r="2540" b="9525"/>
-            <wp:docPr id="4" name="Picture 4"/>
+          <wp:inline distT="0" distB="0" distL="0" distR="0" wp14:anchorId="739AFF3D" wp14:editId="04D3033B">
+            <wp:extent cx="5731510" cy="1564640"/>
+            <wp:effectExtent l="0" t="0" r="2540" b="0"/>
+            <wp:docPr id="5" name="Picture 5"/>
             <wp:cNvGraphicFramePr>
               <a:graphicFrameLocks xmlns:a="http://schemas.openxmlformats.org/drawingml/2006/main" noChangeAspect="1"/>
             </wp:cNvGraphicFramePr>
@@ -282,7 +503,7 @@
                     <pic:cNvPicPr/>
                   </pic:nvPicPr>
                   <pic:blipFill>
-                    <a:blip r:embed="rId11"/>
+                    <a:blip r:embed="rId23"/>
                     <a:stretch>
                       <a:fillRect/>
                     </a:stretch>
@@ -290,7 +511,7 @@
                   <pic:spPr>
                     <a:xfrm>
                       <a:off x="0" y="0"/>
-                      <a:ext cx="5731510" cy="4981575"/>
+                      <a:ext cx="5731510" cy="1564640"/>
                     </a:xfrm>
                     <a:prstGeom prst="rect">
                       <a:avLst/>
@@ -303,6 +524,152 @@
         </w:drawing>
       </w:r>
     </w:p>
+    <w:p>
+      <w:r>
+        <w:drawing>
+          <wp:inline distT="0" distB="0" distL="0" distR="0" wp14:anchorId="0FC41C30" wp14:editId="355B1641">
+            <wp:extent cx="5731510" cy="2106295"/>
+            <wp:effectExtent l="0" t="0" r="2540" b="8255"/>
+            <wp:docPr id="6" name="Picture 6"/>
+            <wp:cNvGraphicFramePr>
+              <a:graphicFrameLocks xmlns:a="http://schemas.openxmlformats.org/drawingml/2006/main" noChangeAspect="1"/>
+            </wp:cNvGraphicFramePr>
+            <a:graphic xmlns:a="http://schemas.openxmlformats.org/drawingml/2006/main">
+              <a:graphicData uri="http://schemas.openxmlformats.org/drawingml/2006/picture">
+                <pic:pic xmlns:pic="http://schemas.openxmlformats.org/drawingml/2006/picture">
+                  <pic:nvPicPr>
+                    <pic:cNvPr id="1" name=""/>
+                    <pic:cNvPicPr/>
+                  </pic:nvPicPr>
+                  <pic:blipFill>
+                    <a:blip r:embed="rId24"/>
+                    <a:stretch>
+                      <a:fillRect/>
+                    </a:stretch>
+                  </pic:blipFill>
+                  <pic:spPr>
+                    <a:xfrm>
+                      <a:off x="0" y="0"/>
+                      <a:ext cx="5731510" cy="2106295"/>
+                    </a:xfrm>
+                    <a:prstGeom prst="rect">
+                      <a:avLst/>
+                    </a:prstGeom>
+                  </pic:spPr>
+                </pic:pic>
+              </a:graphicData>
+            </a:graphic>
+          </wp:inline>
+        </w:drawing>
+      </w:r>
+    </w:p>
+    <w:p>
+      <w:hyperlink r:id="rId25" w:history="1">
+        <w:r>
+          <w:rPr>
+            <w:rStyle w:val="Hyperlink"/>
+          </w:rPr>
+          <w:t>functions - If $f$ is a one-one mapping from set $A$ to set $</w:t>
+        </w:r>
+        <w:proofErr w:type="spellStart"/>
+        <w:r>
+          <w:rPr>
+            <w:rStyle w:val="Hyperlink"/>
+          </w:rPr>
+          <w:t>A</w:t>
+        </w:r>
+        <w:proofErr w:type="gramStart"/>
+        <w:r>
+          <w:rPr>
+            <w:rStyle w:val="Hyperlink"/>
+          </w:rPr>
+          <w:t>$,then</w:t>
+        </w:r>
+        <w:proofErr w:type="spellEnd"/>
+        <w:proofErr w:type="gramEnd"/>
+        <w:r>
+          <w:rPr>
+            <w:rStyle w:val="Hyperlink"/>
+          </w:rPr>
+          <w:t xml:space="preserve"> $f$ is onto. - Mathematics Stack Exchange</w:t>
+        </w:r>
+      </w:hyperlink>
+      <w:r>
+        <w:t xml:space="preserve"> [very good q]</w:t>
+      </w:r>
+    </w:p>
+    <w:p>
+      <w:hyperlink r:id="rId26" w:history="1">
+        <w:r>
+          <w:rPr>
+            <w:rStyle w:val="Hyperlink"/>
+          </w:rPr>
+          <w:t>Theory of Computation: GO Classes Test Series 2023 | Theory of Computation | Test 5 | Question: 11 (gateoverflow.in)</w:t>
+        </w:r>
+      </w:hyperlink>
+    </w:p>
+    <w:p>
+      <w:hyperlink r:id="rId27" w:history="1">
+        <w:r>
+          <w:rPr>
+            <w:rStyle w:val="Hyperlink"/>
+          </w:rPr>
+          <w:t>https://gateoverflow.in/379530/classes-test-series-2023-theory-computation-test-question?show=395668#c395668</w:t>
+        </w:r>
+      </w:hyperlink>
+    </w:p>
+    <w:p>
+      <w:pPr>
+        <w:rPr>
+          <w:rFonts w:ascii="Arial" w:hAnsi="Arial" w:cs="Arial"/>
+          <w:color w:val="040304"/>
+          <w:sz w:val="23"/>
+          <w:szCs w:val="23"/>
+          <w:shd w:val="clear" w:color="auto" w:fill="FFFFFF"/>
+        </w:rPr>
+      </w:pPr>
+      <w:r>
+        <w:rPr>
+          <w:rFonts w:ascii="Arial" w:hAnsi="Arial" w:cs="Arial"/>
+          <w:color w:val="040304"/>
+          <w:sz w:val="23"/>
+          <w:szCs w:val="23"/>
+          <w:shd w:val="clear" w:color="auto" w:fill="FFFFFF"/>
+        </w:rPr>
+        <w:t>For (C), note that the RE languages are closed under union (use a nondeterministic TM to guess one of the languages and test that language). Also, in (D), the RE languages are closed under intersection (test one, and if it is "yes," then test the other).</w:t>
+      </w:r>
+    </w:p>
+    <w:p>
+      <w:hyperlink r:id="rId28" w:history="1">
+        <w:r>
+          <w:rPr>
+            <w:rStyle w:val="Hyperlink"/>
+          </w:rPr>
+          <w:t>Theory of Computation: GO Classes Test Series 2023 | Theory of Computation | Test 5 | Question: 13 (gateoverflow.in)</w:t>
+        </w:r>
+      </w:hyperlink>
+    </w:p>
+    <w:p>
+      <w:hyperlink r:id="rId29" w:history="1">
+        <w:r>
+          <w:rPr>
+            <w:rStyle w:val="Hyperlink"/>
+          </w:rPr>
+          <w:t>Theory of Computation: GO Classes Test Series 2023 | Theory of Computation | Test 5 | Question: 14 (gateoverflow.in)</w:t>
+        </w:r>
+      </w:hyperlink>
+    </w:p>
+    <w:p>
+      <w:hyperlink r:id="rId30" w:history="1">
+        <w:r>
+          <w:rPr>
+            <w:rStyle w:val="Hyperlink"/>
+          </w:rPr>
+          <w:t>Theory of Computation: GO Classes Test Series 2023 | Theory of Computation | Test 5 | Question: 16 (gateoverflow.in)</w:t>
+        </w:r>
+      </w:hyperlink>
+    </w:p>
+    <w:p/>
     <w:sectPr>
       <w:pgSz w:w="11906" w:h="16838"/>
       <w:pgMar w:top="1440" w:right="1440" w:bottom="1440" w:left="1440" w:header="708" w:footer="708" w:gutter="0"/>
@@ -762,6 +1129,18 @@
       <w:shd w:val="clear" w:color="auto" w:fill="E1DFDD"/>
     </w:rPr>
   </w:style>
+  <w:style w:type="character" w:styleId="FollowedHyperlink">
+    <w:name w:val="FollowedHyperlink"/>
+    <w:basedOn w:val="DefaultParagraphFont"/>
+    <w:uiPriority w:val="99"/>
+    <w:semiHidden/>
+    <w:unhideWhenUsed/>
+    <w:rsid w:val="00677CE1"/>
+    <w:rPr>
+      <w:color w:val="954F72" w:themeColor="followedHyperlink"/>
+      <w:u w:val="single"/>
+    </w:rPr>
+  </w:style>
 </w:styles>
 </file>
 

</xml_diff>